<commit_message>
Atualização Arquitetura de Pastas
Arquitetura de Pastas
</commit_message>
<xml_diff>
--- a/Demandas/2015/Mundo Cidiz/Cidiz_2015_00001/Documentação/UC/UC001- Qualificar Distribuidores.docx
+++ b/Demandas/2015/Mundo Cidiz/Cidiz_2015_00001/Documentação/UC/UC001- Qualificar Distribuidores.docx
@@ -412,12 +412,6 @@
         <w:gridCol w:w="2126"/>
       </w:tblGrid>
       <w:tr>
-        <w:tblPrEx>
-          <w:tblCellMar>
-            <w:top w:w="0" w:type="dxa"/>
-            <w:bottom w:w="0" w:type="dxa"/>
-          </w:tblCellMar>
-        </w:tblPrEx>
         <w:tc>
           <w:tcPr>
             <w:tcW w:w="10274" w:type="dxa"/>
@@ -472,12 +466,6 @@
         </w:tc>
       </w:tr>
       <w:tr>
-        <w:tblPrEx>
-          <w:tblCellMar>
-            <w:top w:w="0" w:type="dxa"/>
-            <w:bottom w:w="0" w:type="dxa"/>
-          </w:tblCellMar>
-        </w:tblPrEx>
         <w:tc>
           <w:tcPr>
             <w:tcW w:w="993" w:type="dxa"/>
@@ -600,12 +588,6 @@
         </w:tc>
       </w:tr>
       <w:tr>
-        <w:tblPrEx>
-          <w:tblCellMar>
-            <w:top w:w="0" w:type="dxa"/>
-            <w:bottom w:w="0" w:type="dxa"/>
-          </w:tblCellMar>
-        </w:tblPrEx>
         <w:tc>
           <w:tcPr>
             <w:tcW w:w="993" w:type="dxa"/>
@@ -2917,16 +2899,7 @@
           <w:rFonts w:ascii="Arial" w:hAnsi="Arial" w:cs="Arial"/>
           <w:lang w:val="pt-BR"/>
         </w:rPr>
-        <w:t>ção gerada no mês na menor eq</w:t>
-      </w:r>
-      <w:bookmarkStart w:id="12" w:name="_GoBack"/>
-      <w:bookmarkEnd w:id="12"/>
-      <w:r>
-        <w:rPr>
-          <w:rFonts w:ascii="Arial" w:hAnsi="Arial" w:cs="Arial"/>
-          <w:lang w:val="pt-BR"/>
-        </w:rPr>
-        <w:t>ui</w:t>
+        <w:t>ção gerada no mês na menor equi</w:t>
       </w:r>
       <w:r>
         <w:rPr>
@@ -3072,15 +3045,15 @@
       <w:pPr>
         <w:pStyle w:val="Ttulo2"/>
       </w:pPr>
-      <w:bookmarkStart w:id="13" w:name="_Toc283801312"/>
-      <w:bookmarkStart w:id="14" w:name="_Toc283810990"/>
-      <w:bookmarkStart w:id="15" w:name="_Toc409008216"/>
+      <w:bookmarkStart w:id="12" w:name="_Toc283801312"/>
+      <w:bookmarkStart w:id="13" w:name="_Toc283810990"/>
+      <w:bookmarkStart w:id="14" w:name="_Toc409008216"/>
       <w:r>
         <w:t>Atores*</w:t>
       </w:r>
+      <w:bookmarkEnd w:id="12"/>
       <w:bookmarkEnd w:id="13"/>
       <w:bookmarkEnd w:id="14"/>
-      <w:bookmarkEnd w:id="15"/>
     </w:p>
     <w:p>
       <w:pPr>
@@ -3115,7 +3088,7 @@
           <w:vanish/>
           <w:sz w:val="24"/>
         </w:rPr>
-        <w:commentReference w:id="16"/>
+        <w:commentReference w:id="15"/>
       </w:r>
       <w:r>
         <w:rPr>
@@ -3156,15 +3129,15 @@
       <w:pPr>
         <w:pStyle w:val="Ttulo2"/>
       </w:pPr>
-      <w:bookmarkStart w:id="17" w:name="_Toc283801313"/>
-      <w:bookmarkStart w:id="18" w:name="_Toc283810991"/>
-      <w:bookmarkStart w:id="19" w:name="_Toc409008217"/>
+      <w:bookmarkStart w:id="16" w:name="_Toc283801313"/>
+      <w:bookmarkStart w:id="17" w:name="_Toc283810991"/>
+      <w:bookmarkStart w:id="18" w:name="_Toc409008217"/>
       <w:r>
         <w:t>Pré-condições*</w:t>
       </w:r>
+      <w:bookmarkEnd w:id="16"/>
       <w:bookmarkEnd w:id="17"/>
       <w:bookmarkEnd w:id="18"/>
-      <w:bookmarkEnd w:id="19"/>
     </w:p>
     <w:p>
       <w:pPr>
@@ -3197,7 +3170,7 @@
           <w:vanish/>
           <w:sz w:val="24"/>
         </w:rPr>
-        <w:commentReference w:id="20"/>
+        <w:commentReference w:id="19"/>
       </w:r>
       <w:r>
         <w:rPr>
@@ -3428,15 +3401,15 @@
       <w:pPr>
         <w:pStyle w:val="Ttulo2"/>
       </w:pPr>
-      <w:bookmarkStart w:id="21" w:name="_Toc283801314"/>
-      <w:bookmarkStart w:id="22" w:name="_Toc283810992"/>
-      <w:bookmarkStart w:id="23" w:name="_Toc409008218"/>
+      <w:bookmarkStart w:id="20" w:name="_Toc283801314"/>
+      <w:bookmarkStart w:id="21" w:name="_Toc283810992"/>
+      <w:bookmarkStart w:id="22" w:name="_Toc409008218"/>
       <w:r>
         <w:t>Fluxo Básico*</w:t>
       </w:r>
+      <w:bookmarkEnd w:id="20"/>
       <w:bookmarkEnd w:id="21"/>
       <w:bookmarkEnd w:id="22"/>
-      <w:bookmarkEnd w:id="23"/>
     </w:p>
     <w:p>
       <w:pPr>
@@ -3468,7 +3441,7 @@
           <w:vanish/>
           <w:sz w:val="24"/>
         </w:rPr>
-        <w:commentReference w:id="24"/>
+        <w:commentReference w:id="23"/>
       </w:r>
       <w:r>
         <w:rPr>
@@ -3684,47 +3657,47 @@
       <w:pPr>
         <w:pStyle w:val="Ttulo2"/>
       </w:pPr>
-      <w:bookmarkStart w:id="25" w:name="_Toc283801315"/>
-      <w:bookmarkStart w:id="26" w:name="_Toc283810993"/>
-      <w:bookmarkStart w:id="27" w:name="_Toc409008219"/>
+      <w:bookmarkStart w:id="24" w:name="_Toc283801315"/>
+      <w:bookmarkStart w:id="25" w:name="_Toc283810993"/>
+      <w:bookmarkStart w:id="26" w:name="_Toc409008219"/>
       <w:r>
         <w:t>Fluxo Alternativo</w:t>
       </w:r>
+      <w:bookmarkEnd w:id="24"/>
       <w:bookmarkEnd w:id="25"/>
       <w:bookmarkEnd w:id="26"/>
+      <w:r>
+        <w:t xml:space="preserve"> </w:t>
+      </w:r>
+    </w:p>
+    <w:p>
+      <w:pPr>
+        <w:ind w:left="540"/>
+        <w:rPr>
+          <w:rFonts w:ascii="Arial" w:hAnsi="Arial" w:cs="Arial"/>
+          <w:lang w:val="pt-BR"/>
+        </w:rPr>
+      </w:pPr>
+      <w:r>
+        <w:rPr>
+          <w:rFonts w:ascii="Arial" w:hAnsi="Arial" w:cs="Arial"/>
+          <w:lang w:val="pt-BR"/>
+        </w:rPr>
+        <w:t xml:space="preserve"> </w:t>
+      </w:r>
+    </w:p>
+    <w:p>
+      <w:pPr>
+        <w:pStyle w:val="Ttulo3"/>
+      </w:pPr>
+      <w:r>
+        <w:t xml:space="preserve"> </w:t>
+      </w:r>
+      <w:bookmarkStart w:id="27" w:name="_Toc409008220"/>
+      <w:r>
+        <w:t>FA001</w:t>
+      </w:r>
       <w:bookmarkEnd w:id="27"/>
-      <w:r>
-        <w:t xml:space="preserve"> </w:t>
-      </w:r>
-    </w:p>
-    <w:p>
-      <w:pPr>
-        <w:ind w:left="540"/>
-        <w:rPr>
-          <w:rFonts w:ascii="Arial" w:hAnsi="Arial" w:cs="Arial"/>
-          <w:lang w:val="pt-BR"/>
-        </w:rPr>
-      </w:pPr>
-      <w:r>
-        <w:rPr>
-          <w:rFonts w:ascii="Arial" w:hAnsi="Arial" w:cs="Arial"/>
-          <w:lang w:val="pt-BR"/>
-        </w:rPr>
-        <w:t xml:space="preserve"> </w:t>
-      </w:r>
-    </w:p>
-    <w:p>
-      <w:pPr>
-        <w:pStyle w:val="Ttulo3"/>
-      </w:pPr>
-      <w:r>
-        <w:t xml:space="preserve"> </w:t>
-      </w:r>
-      <w:bookmarkStart w:id="28" w:name="_Toc409008220"/>
-      <w:r>
-        <w:t>FA001</w:t>
-      </w:r>
-      <w:bookmarkEnd w:id="28"/>
     </w:p>
     <w:p>
       <w:pPr>
@@ -3864,7 +3837,7 @@
           <w:sz w:val="24"/>
         </w:rPr>
         <w:lastRenderedPageBreak/>
-        <w:commentReference w:id="29"/>
+        <w:commentReference w:id="28"/>
       </w:r>
       <w:r>
         <w:rPr>
@@ -4255,38 +4228,38 @@
       <w:pPr>
         <w:pStyle w:val="Ttulo2"/>
       </w:pPr>
-      <w:bookmarkStart w:id="30" w:name="_Toc283801316"/>
-      <w:bookmarkStart w:id="31" w:name="_Toc283810994"/>
-      <w:bookmarkStart w:id="32" w:name="_Toc409008221"/>
+      <w:bookmarkStart w:id="29" w:name="_Toc283801316"/>
+      <w:bookmarkStart w:id="30" w:name="_Toc283810994"/>
+      <w:bookmarkStart w:id="31" w:name="_Toc409008221"/>
       <w:r>
         <w:t>Fluxo de Exceção</w:t>
       </w:r>
+      <w:bookmarkEnd w:id="29"/>
       <w:bookmarkEnd w:id="30"/>
       <w:bookmarkEnd w:id="31"/>
+      <w:r>
+        <w:t xml:space="preserve"> </w:t>
+      </w:r>
+    </w:p>
+    <w:p>
+      <w:pPr>
+        <w:rPr>
+          <w:lang w:val="pt-BR" w:eastAsia="pt-BR"/>
+        </w:rPr>
+      </w:pPr>
+    </w:p>
+    <w:p>
+      <w:pPr>
+        <w:pStyle w:val="Ttulo3"/>
+      </w:pPr>
+      <w:r>
+        <w:t xml:space="preserve"> </w:t>
+      </w:r>
+      <w:bookmarkStart w:id="32" w:name="_Toc409008222"/>
+      <w:r>
+        <w:t>FE001</w:t>
+      </w:r>
       <w:bookmarkEnd w:id="32"/>
-      <w:r>
-        <w:t xml:space="preserve"> </w:t>
-      </w:r>
-    </w:p>
-    <w:p>
-      <w:pPr>
-        <w:rPr>
-          <w:lang w:val="pt-BR" w:eastAsia="pt-BR"/>
-        </w:rPr>
-      </w:pPr>
-    </w:p>
-    <w:p>
-      <w:pPr>
-        <w:pStyle w:val="Ttulo3"/>
-      </w:pPr>
-      <w:r>
-        <w:t xml:space="preserve"> </w:t>
-      </w:r>
-      <w:bookmarkStart w:id="33" w:name="_Toc409008222"/>
-      <w:r>
-        <w:t>FE001</w:t>
-      </w:r>
-      <w:bookmarkEnd w:id="33"/>
     </w:p>
     <w:p>
       <w:pPr>
@@ -4364,7 +4337,7 @@
           <w:vanish/>
           <w:sz w:val="24"/>
         </w:rPr>
-        <w:commentReference w:id="34"/>
+        <w:commentReference w:id="33"/>
       </w:r>
       <w:r>
         <w:rPr>
@@ -4650,15 +4623,15 @@
       <w:r>
         <w:t xml:space="preserve"> </w:t>
       </w:r>
-      <w:bookmarkStart w:id="35" w:name="_Toc283801317"/>
-      <w:bookmarkStart w:id="36" w:name="_Toc283810995"/>
-      <w:bookmarkStart w:id="37" w:name="_Toc409008223"/>
+      <w:bookmarkStart w:id="34" w:name="_Toc283801317"/>
+      <w:bookmarkStart w:id="35" w:name="_Toc283810995"/>
+      <w:bookmarkStart w:id="36" w:name="_Toc409008223"/>
       <w:r>
         <w:t>Requisitos Especiais*</w:t>
       </w:r>
+      <w:bookmarkEnd w:id="34"/>
       <w:bookmarkEnd w:id="35"/>
       <w:bookmarkEnd w:id="36"/>
-      <w:bookmarkEnd w:id="37"/>
     </w:p>
     <w:p>
       <w:pPr>
@@ -4690,7 +4663,7 @@
           <w:vanish/>
           <w:sz w:val="20"/>
         </w:rPr>
-        <w:commentReference w:id="38"/>
+        <w:commentReference w:id="37"/>
       </w:r>
       <w:r>
         <w:rPr>
@@ -4903,7 +4876,7 @@
           <w:vanish/>
           <w:sz w:val="24"/>
         </w:rPr>
-        <w:commentReference w:id="39"/>
+        <w:commentReference w:id="38"/>
       </w:r>
       <w:r>
         <w:rPr>
@@ -4947,15 +4920,15 @@
       <w:r>
         <w:t xml:space="preserve"> </w:t>
       </w:r>
-      <w:bookmarkStart w:id="40" w:name="_Toc283801318"/>
-      <w:bookmarkStart w:id="41" w:name="_Toc283810996"/>
-      <w:bookmarkStart w:id="42" w:name="_Toc409008224"/>
+      <w:bookmarkStart w:id="39" w:name="_Toc283801318"/>
+      <w:bookmarkStart w:id="40" w:name="_Toc283810996"/>
+      <w:bookmarkStart w:id="41" w:name="_Toc409008224"/>
       <w:r>
         <w:t>Regras de Negócio*</w:t>
       </w:r>
+      <w:bookmarkEnd w:id="39"/>
       <w:bookmarkEnd w:id="40"/>
       <w:bookmarkEnd w:id="41"/>
-      <w:bookmarkEnd w:id="42"/>
     </w:p>
     <w:p>
       <w:pPr>
@@ -4976,7 +4949,7 @@
           <w:vanish/>
           <w:sz w:val="20"/>
         </w:rPr>
-        <w:commentReference w:id="43"/>
+        <w:commentReference w:id="42"/>
       </w:r>
     </w:p>
     <w:p>
@@ -4988,11 +4961,11 @@
           <w:sz w:val="24"/>
         </w:rPr>
       </w:pPr>
-      <w:bookmarkStart w:id="44" w:name="_Toc409008225"/>
+      <w:bookmarkStart w:id="43" w:name="_Toc409008225"/>
       <w:r>
         <w:t>RGN001</w:t>
       </w:r>
-      <w:bookmarkEnd w:id="44"/>
+      <w:bookmarkEnd w:id="43"/>
     </w:p>
     <w:p>
       <w:pPr>
@@ -5079,7 +5052,7 @@
           <w:vanish/>
           <w:sz w:val="24"/>
         </w:rPr>
-        <w:commentReference w:id="45"/>
+        <w:commentReference w:id="44"/>
       </w:r>
       <w:r>
         <w:rPr>
@@ -6282,89 +6255,8 @@
                 <w:lang w:val="pt-PT"/>
               </w:rPr>
             </w:pPr>
-          </w:p>
-        </w:tc>
-        <w:tc>
-          <w:tcPr>
-            <w:tcW w:w="6122" w:type="dxa"/>
-          </w:tcPr>
-          <w:p>
-            <w:pPr>
-              <w:ind w:left="0"/>
-              <w:jc w:val="both"/>
-              <w:rPr>
-                <w:rFonts w:ascii="Arial" w:hAnsi="Arial" w:cs="Arial"/>
-                <w:bCs/>
-                <w:iCs/>
-                <w:szCs w:val="20"/>
-                <w:lang w:val="pt-PT"/>
-              </w:rPr>
-            </w:pPr>
-            <w:r>
-              <w:rPr>
-                <w:rFonts w:ascii="Arial" w:hAnsi="Arial" w:cs="Arial"/>
-                <w:bCs/>
-                <w:iCs/>
-                <w:szCs w:val="20"/>
-                <w:lang w:val="pt-PT"/>
-              </w:rPr>
-              <w:t xml:space="preserve">Valor bonus  </w:t>
-            </w:r>
-          </w:p>
-        </w:tc>
-        <w:tc>
-          <w:tcPr>
-            <w:tcW w:w="3260" w:type="dxa"/>
-          </w:tcPr>
-          <w:p>
-            <w:pPr>
-              <w:ind w:left="170"/>
-              <w:jc w:val="center"/>
-              <w:rPr>
-                <w:rFonts w:ascii="Arial" w:hAnsi="Arial" w:cs="Arial"/>
-                <w:bCs/>
-                <w:iCs/>
-                <w:szCs w:val="20"/>
-                <w:lang w:val="pt-PT"/>
-              </w:rPr>
-            </w:pPr>
-            <w:r>
-              <w:rPr>
-                <w:rFonts w:ascii="Arial" w:hAnsi="Arial" w:cs="Arial"/>
-                <w:bCs/>
-                <w:iCs/>
-                <w:szCs w:val="20"/>
-                <w:lang w:val="pt-PT"/>
-              </w:rPr>
-              <w:t>L</w:t>
-            </w:r>
-          </w:p>
-        </w:tc>
-      </w:tr>
-      <w:tr>
-        <w:trPr>
-          <w:jc w:val="center"/>
-        </w:trPr>
-        <w:tc>
-          <w:tcPr>
-            <w:tcW w:w="846" w:type="dxa"/>
-          </w:tcPr>
-          <w:p>
-            <w:pPr>
-              <w:pStyle w:val="PargrafodaLista"/>
-              <w:numPr>
-                <w:ilvl w:val="0"/>
-                <w:numId w:val="27"/>
-              </w:numPr>
-              <w:jc w:val="both"/>
-              <w:rPr>
-                <w:rFonts w:ascii="Arial" w:hAnsi="Arial" w:cs="Arial"/>
-                <w:bCs/>
-                <w:iCs/>
-                <w:szCs w:val="20"/>
-                <w:lang w:val="pt-PT"/>
-              </w:rPr>
-            </w:pPr>
+            <w:bookmarkStart w:id="45" w:name="_GoBack"/>
+            <w:bookmarkEnd w:id="45"/>
           </w:p>
         </w:tc>
         <w:tc>
@@ -9566,18 +9458,7 @@
                 <w:szCs w:val="20"/>
                 <w:lang w:val="pt-PT"/>
               </w:rPr>
-              <w:t xml:space="preserve"> </w:t>
-            </w:r>
-            <w:r>
-              <w:rPr>
-                <w:rFonts w:ascii="Arial" w:hAnsi="Arial" w:cs="Arial"/>
-                <w:b/>
-                <w:bCs/>
-                <w:iCs/>
-                <w:szCs w:val="20"/>
-                <w:lang w:val="pt-PT"/>
-              </w:rPr>
-              <w:t>Ou Superior</w:t>
+              <w:t xml:space="preserve"> Ou Superior</w:t>
             </w:r>
           </w:p>
         </w:tc>
@@ -10764,18 +10645,7 @@
                 <w:szCs w:val="20"/>
                 <w:lang w:val="pt-PT"/>
               </w:rPr>
-              <w:t xml:space="preserve"> </w:t>
-            </w:r>
-            <w:r>
-              <w:rPr>
-                <w:rFonts w:ascii="Arial" w:hAnsi="Arial" w:cs="Arial"/>
-                <w:b/>
-                <w:bCs/>
-                <w:iCs/>
-                <w:szCs w:val="20"/>
-                <w:lang w:val="pt-PT"/>
-              </w:rPr>
-              <w:t>Ou Superior</w:t>
+              <w:t xml:space="preserve"> Ou Superior</w:t>
             </w:r>
           </w:p>
         </w:tc>
@@ -12213,18 +12083,7 @@
                 <w:szCs w:val="20"/>
                 <w:lang w:val="pt-PT"/>
               </w:rPr>
-              <w:t xml:space="preserve"> </w:t>
-            </w:r>
-            <w:r>
-              <w:rPr>
-                <w:rFonts w:ascii="Arial" w:hAnsi="Arial" w:cs="Arial"/>
-                <w:b/>
-                <w:bCs/>
-                <w:iCs/>
-                <w:szCs w:val="20"/>
-                <w:lang w:val="pt-PT"/>
-              </w:rPr>
-              <w:t>Ou Superior</w:t>
+              <w:t xml:space="preserve"> Ou Superior</w:t>
             </w:r>
           </w:p>
         </w:tc>
@@ -13548,7 +13407,7 @@
       </w:r>
     </w:p>
   </w:comment>
-  <w:comment w:id="16" w:author="Maria Cristiane Portugal" w:date="2011-01-26T10:22:00Z" w:initials="REPEAT">
+  <w:comment w:id="15" w:author="Maria Cristiane Portugal" w:date="2011-01-26T10:22:00Z" w:initials="REPEAT">
     <w:p>
       <w:pPr>
         <w:pStyle w:val="Textodecomentrio"/>
@@ -13589,7 +13448,7 @@
       </w:r>
     </w:p>
   </w:comment>
-  <w:comment w:id="20" w:author="Maria Cristiane Portugal" w:date="2011-01-26T10:22:00Z" w:initials="REPEAT">
+  <w:comment w:id="19" w:author="Maria Cristiane Portugal" w:date="2011-01-26T10:22:00Z" w:initials="REPEAT">
     <w:p>
       <w:pPr>
         <w:pStyle w:val="Textodecomentrio"/>
@@ -13630,7 +13489,7 @@
       </w:r>
     </w:p>
   </w:comment>
-  <w:comment w:id="24" w:author="Maria Cristiane Portugal" w:date="2011-01-26T10:22:00Z" w:initials="REPEAT">
+  <w:comment w:id="23" w:author="Maria Cristiane Portugal" w:date="2011-01-26T10:22:00Z" w:initials="REPEAT">
     <w:p>
       <w:pPr>
         <w:pStyle w:val="Textodecomentrio"/>
@@ -13671,7 +13530,7 @@
       </w:r>
     </w:p>
   </w:comment>
-  <w:comment w:id="29" w:author="Oi TNL-PCS" w:date="2011-01-26T10:22:00Z" w:initials="REPEAT">
+  <w:comment w:id="28" w:author="Oi TNL-PCS" w:date="2011-01-26T10:22:00Z" w:initials="REPEAT">
     <w:p>
       <w:pPr>
         <w:pStyle w:val="Textodecomentrio"/>
@@ -13706,7 +13565,7 @@
       </w:r>
     </w:p>
   </w:comment>
-  <w:comment w:id="34" w:author="Oi TNL-PCS" w:date="2011-01-26T10:22:00Z" w:initials="REPEAT">
+  <w:comment w:id="33" w:author="Oi TNL-PCS" w:date="2011-01-26T10:22:00Z" w:initials="REPEAT">
     <w:p>
       <w:pPr>
         <w:pStyle w:val="Textodecomentrio"/>
@@ -13741,7 +13600,7 @@
       </w:r>
     </w:p>
   </w:comment>
-  <w:comment w:id="38" w:author="Oi TNL-PCS" w:date="2011-01-26T10:22:00Z" w:initials="REPEAT">
+  <w:comment w:id="37" w:author="Oi TNL-PCS" w:date="2011-01-26T10:22:00Z" w:initials="REPEAT">
     <w:p>
       <w:pPr>
         <w:pStyle w:val="Textodecomentrio"/>
@@ -13776,7 +13635,7 @@
       </w:r>
     </w:p>
   </w:comment>
-  <w:comment w:id="39" w:author="Maria Cristiane Portugal" w:date="2011-01-26T10:22:00Z" w:initials="REPEAT">
+  <w:comment w:id="38" w:author="Maria Cristiane Portugal" w:date="2011-01-26T10:22:00Z" w:initials="REPEAT">
     <w:p>
       <w:pPr>
         <w:pStyle w:val="Textodecomentrio"/>
@@ -13817,7 +13676,7 @@
       </w:r>
     </w:p>
   </w:comment>
-  <w:comment w:id="43" w:author="Oi TNL-PCS" w:date="2011-01-26T10:22:00Z" w:initials="REPEAT">
+  <w:comment w:id="42" w:author="Oi TNL-PCS" w:date="2011-01-26T10:22:00Z" w:initials="REPEAT">
     <w:p>
       <w:pPr>
         <w:pStyle w:val="Textodecomentrio"/>
@@ -13852,7 +13711,7 @@
       </w:r>
     </w:p>
   </w:comment>
-  <w:comment w:id="45" w:author="Oi TNL-PCS" w:date="2011-01-26T10:22:00Z" w:initials="REPEAT">
+  <w:comment w:id="44" w:author="Oi TNL-PCS" w:date="2011-01-26T10:22:00Z" w:initials="REPEAT">
     <w:p>
       <w:pPr>
         <w:pStyle w:val="Textodecomentrio"/>
@@ -15584,7 +15443,6 @@
     <w:lvl w:ilvl="0">
       <w:start w:val="1"/>
       <w:numFmt w:val="decimal"/>
-      <w:pStyle w:val="Ttulo1"/>
       <w:lvlText w:val="%1."/>
       <w:lvlJc w:val="left"/>
       <w:pPr>
@@ -15600,7 +15458,6 @@
     <w:lvl w:ilvl="1">
       <w:start w:val="1"/>
       <w:numFmt w:val="decimal"/>
-      <w:pStyle w:val="Ttulo2"/>
       <w:lvlText w:val="%1.%2."/>
       <w:lvlJc w:val="left"/>
       <w:pPr>
@@ -15616,7 +15473,6 @@
     <w:lvl w:ilvl="2">
       <w:start w:val="1"/>
       <w:numFmt w:val="decimal"/>
-      <w:pStyle w:val="Ttulo3"/>
       <w:lvlText w:val="%1.%2.%3."/>
       <w:lvlJc w:val="left"/>
       <w:pPr>
@@ -15632,7 +15488,6 @@
     <w:lvl w:ilvl="3">
       <w:start w:val="1"/>
       <w:numFmt w:val="decimal"/>
-      <w:pStyle w:val="Ttulo4"/>
       <w:lvlText w:val="%1.%2.%3.%4."/>
       <w:lvlJc w:val="left"/>
       <w:pPr>
@@ -16352,7 +16207,7 @@
     <w:nsid w:val="5EA81E5D"/>
     <w:multiLevelType w:val="hybridMultilevel"/>
     <w:tmpl w:val="58FEA1C4"/>
-    <w:lvl w:ilvl="0">
+    <w:lvl w:ilvl="0" w:tplc="1F3457A0">
       <w:start w:val="1"/>
       <w:numFmt w:val="bullet"/>
       <w:lvlText w:val=""/>
@@ -16369,7 +16224,7 @@
         <w:sz w:val="24"/>
       </w:rPr>
     </w:lvl>
-    <w:lvl w:ilvl="1">
+    <w:lvl w:ilvl="1" w:tplc="1768598C">
       <w:numFmt w:val="bullet"/>
       <w:lvlText w:val=""/>
       <w:lvlJc w:val="left"/>
@@ -16383,7 +16238,7 @@
         <w:rFonts w:ascii="Wingdings 2" w:eastAsia="Times New Roman" w:hAnsi="Wingdings 2" w:cs="Times New Roman" w:hint="default"/>
       </w:rPr>
     </w:lvl>
-    <w:lvl w:ilvl="2" w:tentative="1">
+    <w:lvl w:ilvl="2" w:tplc="A13632E0" w:tentative="1">
       <w:start w:val="1"/>
       <w:numFmt w:val="bullet"/>
       <w:lvlText w:val=""/>
@@ -16398,7 +16253,7 @@
         <w:rFonts w:ascii="Wingdings" w:hAnsi="Wingdings" w:hint="default"/>
       </w:rPr>
     </w:lvl>
-    <w:lvl w:ilvl="3" w:tentative="1">
+    <w:lvl w:ilvl="3" w:tplc="094E6864" w:tentative="1">
       <w:start w:val="1"/>
       <w:numFmt w:val="bullet"/>
       <w:lvlText w:val=""/>
@@ -16413,7 +16268,7 @@
         <w:rFonts w:ascii="Symbol" w:hAnsi="Symbol" w:hint="default"/>
       </w:rPr>
     </w:lvl>
-    <w:lvl w:ilvl="4" w:tentative="1">
+    <w:lvl w:ilvl="4" w:tplc="4D5AE7C8" w:tentative="1">
       <w:start w:val="1"/>
       <w:numFmt w:val="bullet"/>
       <w:lvlText w:val="o"/>
@@ -16428,7 +16283,7 @@
         <w:rFonts w:ascii="Courier New" w:hAnsi="Courier New" w:hint="default"/>
       </w:rPr>
     </w:lvl>
-    <w:lvl w:ilvl="5" w:tentative="1">
+    <w:lvl w:ilvl="5" w:tplc="8702D7B6" w:tentative="1">
       <w:start w:val="1"/>
       <w:numFmt w:val="bullet"/>
       <w:lvlText w:val=""/>
@@ -16443,7 +16298,7 @@
         <w:rFonts w:ascii="Wingdings" w:hAnsi="Wingdings" w:hint="default"/>
       </w:rPr>
     </w:lvl>
-    <w:lvl w:ilvl="6" w:tentative="1">
+    <w:lvl w:ilvl="6" w:tplc="F7B6939E" w:tentative="1">
       <w:start w:val="1"/>
       <w:numFmt w:val="bullet"/>
       <w:lvlText w:val=""/>
@@ -16458,7 +16313,7 @@
         <w:rFonts w:ascii="Symbol" w:hAnsi="Symbol" w:hint="default"/>
       </w:rPr>
     </w:lvl>
-    <w:lvl w:ilvl="7" w:tentative="1">
+    <w:lvl w:ilvl="7" w:tplc="8EE8C834" w:tentative="1">
       <w:start w:val="1"/>
       <w:numFmt w:val="bullet"/>
       <w:lvlText w:val="o"/>
@@ -16473,7 +16328,7 @@
         <w:rFonts w:ascii="Courier New" w:hAnsi="Courier New" w:hint="default"/>
       </w:rPr>
     </w:lvl>
-    <w:lvl w:ilvl="8" w:tentative="1">
+    <w:lvl w:ilvl="8" w:tplc="F8EE7B36" w:tentative="1">
       <w:start w:val="1"/>
       <w:numFmt w:val="bullet"/>
       <w:lvlText w:val=""/>
@@ -17438,7 +17293,51 @@
     <w:lsdException w:name="Hyperlink" w:uiPriority="99"/>
     <w:lsdException w:name="Strong" w:qFormat="1"/>
     <w:lsdException w:name="Emphasis" w:qFormat="1"/>
+    <w:lsdException w:name="Normal Table" w:semiHidden="1" w:unhideWhenUsed="1"/>
     <w:lsdException w:name="No List" w:uiPriority="99"/>
+    <w:lsdException w:name="Table Simple 1" w:semiHidden="1" w:unhideWhenUsed="1"/>
+    <w:lsdException w:name="Table Simple 2" w:semiHidden="1" w:unhideWhenUsed="1"/>
+    <w:lsdException w:name="Table Simple 3" w:semiHidden="1" w:unhideWhenUsed="1"/>
+    <w:lsdException w:name="Table Classic 1" w:semiHidden="1" w:unhideWhenUsed="1"/>
+    <w:lsdException w:name="Table Classic 2" w:semiHidden="1" w:unhideWhenUsed="1"/>
+    <w:lsdException w:name="Table Classic 3" w:semiHidden="1" w:unhideWhenUsed="1"/>
+    <w:lsdException w:name="Table Classic 4" w:semiHidden="1" w:unhideWhenUsed="1"/>
+    <w:lsdException w:name="Table Colorful 1" w:semiHidden="1" w:unhideWhenUsed="1"/>
+    <w:lsdException w:name="Table Colorful 2" w:semiHidden="1" w:unhideWhenUsed="1"/>
+    <w:lsdException w:name="Table Colorful 3" w:semiHidden="1" w:unhideWhenUsed="1"/>
+    <w:lsdException w:name="Table Columns 1" w:semiHidden="1" w:unhideWhenUsed="1"/>
+    <w:lsdException w:name="Table Columns 2" w:semiHidden="1" w:unhideWhenUsed="1"/>
+    <w:lsdException w:name="Table Columns 3" w:semiHidden="1" w:unhideWhenUsed="1"/>
+    <w:lsdException w:name="Table Columns 4" w:semiHidden="1" w:unhideWhenUsed="1"/>
+    <w:lsdException w:name="Table Columns 5" w:semiHidden="1" w:unhideWhenUsed="1"/>
+    <w:lsdException w:name="Table Grid 1" w:semiHidden="1" w:unhideWhenUsed="1"/>
+    <w:lsdException w:name="Table Grid 2" w:semiHidden="1" w:unhideWhenUsed="1"/>
+    <w:lsdException w:name="Table Grid 3" w:semiHidden="1" w:unhideWhenUsed="1"/>
+    <w:lsdException w:name="Table Grid 4" w:semiHidden="1" w:unhideWhenUsed="1"/>
+    <w:lsdException w:name="Table Grid 5" w:semiHidden="1" w:unhideWhenUsed="1"/>
+    <w:lsdException w:name="Table Grid 6" w:semiHidden="1" w:unhideWhenUsed="1"/>
+    <w:lsdException w:name="Table Grid 7" w:semiHidden="1" w:unhideWhenUsed="1"/>
+    <w:lsdException w:name="Table Grid 8" w:semiHidden="1" w:unhideWhenUsed="1"/>
+    <w:lsdException w:name="Table List 1" w:semiHidden="1" w:unhideWhenUsed="1"/>
+    <w:lsdException w:name="Table List 2" w:semiHidden="1" w:unhideWhenUsed="1"/>
+    <w:lsdException w:name="Table List 3" w:semiHidden="1" w:unhideWhenUsed="1"/>
+    <w:lsdException w:name="Table List 4" w:semiHidden="1" w:unhideWhenUsed="1"/>
+    <w:lsdException w:name="Table List 5" w:semiHidden="1" w:unhideWhenUsed="1"/>
+    <w:lsdException w:name="Table List 6" w:semiHidden="1" w:unhideWhenUsed="1"/>
+    <w:lsdException w:name="Table List 7" w:semiHidden="1" w:unhideWhenUsed="1"/>
+    <w:lsdException w:name="Table List 8" w:semiHidden="1" w:unhideWhenUsed="1"/>
+    <w:lsdException w:name="Table 3D effects 1" w:semiHidden="1" w:unhideWhenUsed="1"/>
+    <w:lsdException w:name="Table 3D effects 2" w:semiHidden="1" w:unhideWhenUsed="1"/>
+    <w:lsdException w:name="Table 3D effects 3" w:semiHidden="1" w:unhideWhenUsed="1"/>
+    <w:lsdException w:name="Table Contemporary" w:semiHidden="1" w:unhideWhenUsed="1"/>
+    <w:lsdException w:name="Table Elegant" w:semiHidden="1" w:unhideWhenUsed="1"/>
+    <w:lsdException w:name="Table Professional" w:semiHidden="1" w:unhideWhenUsed="1"/>
+    <w:lsdException w:name="Table Subtle 1" w:semiHidden="1" w:unhideWhenUsed="1"/>
+    <w:lsdException w:name="Table Subtle 2" w:semiHidden="1" w:unhideWhenUsed="1"/>
+    <w:lsdException w:name="Table Web 1" w:semiHidden="1" w:unhideWhenUsed="1"/>
+    <w:lsdException w:name="Table Web 2" w:semiHidden="1" w:unhideWhenUsed="1"/>
+    <w:lsdException w:name="Table Web 3" w:semiHidden="1" w:unhideWhenUsed="1"/>
+    <w:lsdException w:name="Table Theme" w:semiHidden="1" w:unhideWhenUsed="1"/>
     <w:lsdException w:name="Placeholder Text" w:semiHidden="1" w:uiPriority="99"/>
     <w:lsdException w:name="No Spacing" w:uiPriority="1" w:qFormat="1"/>
     <w:lsdException w:name="Light Shading" w:uiPriority="60"/>
@@ -17876,11 +17775,15 @@
   </w:style>
   <w:style w:type="character" w:default="1" w:styleId="Fontepargpadro">
     <w:name w:val="Default Paragraph Font"/>
+    <w:uiPriority w:val="1"/>
     <w:semiHidden/>
+    <w:unhideWhenUsed/>
   </w:style>
   <w:style w:type="table" w:default="1" w:styleId="Tabelanormal">
     <w:name w:val="Normal Table"/>
+    <w:uiPriority w:val="99"/>
     <w:semiHidden/>
+    <w:unhideWhenUsed/>
     <w:tblPr>
       <w:tblInd w:w="0" w:type="dxa"/>
       <w:tblCellMar>
@@ -17895,6 +17798,7 @@
     <w:name w:val="No List"/>
     <w:uiPriority w:val="99"/>
     <w:semiHidden/>
+    <w:unhideWhenUsed/>
   </w:style>
   <w:style w:type="character" w:styleId="Refdecomentrio">
     <w:name w:val="annotation reference"/>
@@ -18790,7 +18694,7 @@
 </file>
 
 <file path=customXml/itemProps1.xml><?xml version="1.0" encoding="utf-8"?>
-<ds:datastoreItem xmlns:ds="http://schemas.openxmlformats.org/officeDocument/2006/customXml" ds:itemID="{9023F478-28A3-481B-83AF-285E9714112C}">
+<ds:datastoreItem xmlns:ds="http://schemas.openxmlformats.org/officeDocument/2006/customXml" ds:itemID="{79E85F02-AD48-4152-A0FB-72E199DE6883}">
   <ds:schemaRefs>
     <ds:schemaRef ds:uri="http://schemas.openxmlformats.org/officeDocument/2006/bibliography"/>
   </ds:schemaRefs>

</xml_diff>